<commit_message>
Added XP Value Courage
</commit_message>
<xml_diff>
--- a/Week#1_XPValues.docx
+++ b/Week#1_XPValues.docx
@@ -1,6 +1,6 @@
 
 <file path=word/document.xml><?xml version="1.0" encoding="utf-8"?>
-<w:document xmlns:wpc="http://schemas.microsoft.com/office/word/2010/wordprocessingCanvas" xmlns:cx="http://schemas.microsoft.com/office/drawing/2014/chartex" xmlns:cx1="http://schemas.microsoft.com/office/drawing/2015/9/8/chartex" xmlns:cx2="http://schemas.microsoft.com/office/drawing/2015/10/21/chartex" xmlns:mc="http://schemas.openxmlformats.org/markup-compatibility/2006" xmlns:o="urn:schemas-microsoft-com:office:office" xmlns:r="http://schemas.openxmlformats.org/officeDocument/2006/relationships" xmlns:m="http://schemas.openxmlformats.org/officeDocument/2006/math" xmlns:v="urn:schemas-microsoft-com:vml" xmlns:wp14="http://schemas.microsoft.com/office/word/2010/wordprocessingDrawing" xmlns:wp="http://schemas.openxmlformats.org/drawingml/2006/wordprocessingDrawing" xmlns:w10="urn:schemas-microsoft-com:office:word" xmlns:w="http://schemas.openxmlformats.org/wordprocessingml/2006/main" xmlns:w14="http://schemas.microsoft.com/office/word/2010/wordml" xmlns:w15="http://schemas.microsoft.com/office/word/2012/wordml" xmlns:w16se="http://schemas.microsoft.com/office/word/2015/wordml/symex" xmlns:wpg="http://schemas.microsoft.com/office/word/2010/wordprocessingGroup" xmlns:wpi="http://schemas.microsoft.com/office/word/2010/wordprocessingInk" xmlns:wne="http://schemas.microsoft.com/office/word/2006/wordml" xmlns:wps="http://schemas.microsoft.com/office/word/2010/wordprocessingShape" mc:Ignorable="w14 w15 w16se wp14">
+<w:document xmlns:wpc="http://schemas.microsoft.com/office/word/2010/wordprocessingCanvas" xmlns:mc="http://schemas.openxmlformats.org/markup-compatibility/2006" xmlns:o="urn:schemas-microsoft-com:office:office" xmlns:r="http://schemas.openxmlformats.org/officeDocument/2006/relationships" xmlns:m="http://schemas.openxmlformats.org/officeDocument/2006/math" xmlns:v="urn:schemas-microsoft-com:vml" xmlns:wp14="http://schemas.microsoft.com/office/word/2010/wordprocessingDrawing" xmlns:wp="http://schemas.openxmlformats.org/drawingml/2006/wordprocessingDrawing" xmlns:w10="urn:schemas-microsoft-com:office:word" xmlns:w="http://schemas.openxmlformats.org/wordprocessingml/2006/main" xmlns:w14="http://schemas.microsoft.com/office/word/2010/wordml" xmlns:w15="http://schemas.microsoft.com/office/word/2012/wordml" xmlns:wpg="http://schemas.microsoft.com/office/word/2010/wordprocessingGroup" xmlns:wpi="http://schemas.microsoft.com/office/word/2010/wordprocessingInk" xmlns:wne="http://schemas.microsoft.com/office/word/2006/wordml" xmlns:wps="http://schemas.microsoft.com/office/word/2010/wordprocessingShape" mc:Ignorable="w14 w15 wp14">
   <w:body>
     <w:tbl>
       <w:tblPr>
@@ -191,8 +191,6 @@
             <w:r>
               <w:t>We planning to take the reviews from customer about the system over every iteration of system. This we are planning to start from the early iteration of the system to keep on the right track for system development. This includes customer negotiation. This is very naïve and practical approach to know about system.</w:t>
             </w:r>
-            <w:bookmarkStart w:id="0" w:name="_GoBack"/>
-            <w:bookmarkEnd w:id="0"/>
           </w:p>
         </w:tc>
       </w:tr>
@@ -248,21 +246,25 @@
             <w:tcW w:w="2707" w:type="dxa"/>
           </w:tcPr>
           <w:p>
-            <w:proofErr w:type="spellStart"/>
-            <w:r>
-              <w:t>Kam</w:t>
-            </w:r>
-            <w:r>
-              <w:t>lendra</w:t>
-            </w:r>
-            <w:proofErr w:type="spellEnd"/>
+            <w:r>
+              <w:t>Kamlendra</w:t>
+            </w:r>
           </w:p>
         </w:tc>
         <w:tc>
           <w:tcPr>
             <w:tcW w:w="5110" w:type="dxa"/>
           </w:tcPr>
-          <w:p/>
+          <w:p>
+            <w:r>
+              <w:t>We have various ideas in hand and would like to experiment with them. I encourage all my team members to tell th</w:t>
+            </w:r>
+            <w:bookmarkStart w:id="0" w:name="_GoBack"/>
+            <w:bookmarkEnd w:id="0"/>
+            <w:r>
+              <w:t>e truth about the progress and estimates in each area so that if we lag or fail at some point, we can move on and adapt to the required changes.</w:t>
+            </w:r>
+          </w:p>
         </w:tc>
       </w:tr>
     </w:tbl>
@@ -282,7 +284,7 @@
 </file>
 
 <file path=word/styles.xml><?xml version="1.0" encoding="utf-8"?>
-<w:styles xmlns:mc="http://schemas.openxmlformats.org/markup-compatibility/2006" xmlns:r="http://schemas.openxmlformats.org/officeDocument/2006/relationships" xmlns:w="http://schemas.openxmlformats.org/wordprocessingml/2006/main" xmlns:w14="http://schemas.microsoft.com/office/word/2010/wordml" xmlns:w15="http://schemas.microsoft.com/office/word/2012/wordml" xmlns:w16se="http://schemas.microsoft.com/office/word/2015/wordml/symex" mc:Ignorable="w14 w15 w16se">
+<w:styles xmlns:mc="http://schemas.openxmlformats.org/markup-compatibility/2006" xmlns:r="http://schemas.openxmlformats.org/officeDocument/2006/relationships" xmlns:w="http://schemas.openxmlformats.org/wordprocessingml/2006/main" xmlns:w14="http://schemas.microsoft.com/office/word/2010/wordml" xmlns:w15="http://schemas.microsoft.com/office/word/2012/wordml" mc:Ignorable="w14 w15">
   <w:docDefaults>
     <w:rPrDefault>
       <w:rPr>
@@ -298,7 +300,7 @@
       </w:pPr>
     </w:pPrDefault>
   </w:docDefaults>
-  <w:latentStyles w:defLockedState="0" w:defUIPriority="99" w:defSemiHidden="0" w:defUnhideWhenUsed="0" w:defQFormat="0" w:count="372">
+  <w:latentStyles w:defLockedState="0" w:defUIPriority="99" w:defSemiHidden="0" w:defUnhideWhenUsed="0" w:defQFormat="0" w:count="371">
     <w:lsdException w:name="Normal" w:uiPriority="0" w:qFormat="1"/>
     <w:lsdException w:name="heading 1" w:uiPriority="9" w:qFormat="1"/>
     <w:lsdException w:name="heading 2" w:semiHidden="1" w:uiPriority="9" w:unhideWhenUsed="1" w:qFormat="1"/>
@@ -670,7 +672,6 @@
     <w:lsdException w:name="List Table 5 Dark Accent 6" w:uiPriority="50"/>
     <w:lsdException w:name="List Table 6 Colorful Accent 6" w:uiPriority="51"/>
     <w:lsdException w:name="List Table 7 Colorful Accent 6" w:uiPriority="52"/>
-    <w:lsdException w:name="Mention" w:semiHidden="1" w:unhideWhenUsed="1"/>
   </w:latentStyles>
   <w:style w:type="paragraph" w:default="1" w:styleId="Normal">
     <w:name w:val="Normal"/>

</xml_diff>